<commit_message>
Add a pdf document
</commit_message>
<xml_diff>
--- a/nodescala/NodeScala.docx
+++ b/nodescala/NodeScala.docx
@@ -318,8 +318,6 @@
         </w:rPr>
         <w:t>.</w:t>
       </w:r>
-      <w:bookmarkStart w:id="0" w:name="_GoBack"/>
-      <w:bookmarkEnd w:id="0"/>
     </w:p>
     <w:p>
       <w:pPr>
@@ -1967,7 +1965,29 @@
           <w:szCs w:val="21"/>
           <w:lang w:eastAsia="en-CA"/>
         </w:rPr>
-        <w:t xml:space="preserve"> does not complete successfully, the resulting future should be completed with its exception. We will call this </w:t>
+        <w:t xml:space="preserve"> does not complete successfully, the resulting future should be completed with its </w:t>
+      </w:r>
+      <w:bookmarkStart w:id="0" w:name="_GoBack"/>
+      <w:r>
+        <w:rPr>
+          <w:rFonts w:ascii="Helvetica" w:eastAsia="Times New Roman" w:hAnsi="Helvetica" w:cs="Helvetica"/>
+          <w:color w:val="333333"/>
+          <w:sz w:val="21"/>
+          <w:szCs w:val="21"/>
+          <w:lang w:eastAsia="en-CA"/>
+        </w:rPr>
+        <w:t>exception</w:t>
+      </w:r>
+      <w:bookmarkEnd w:id="0"/>
+      <w:r>
+        <w:rPr>
+          <w:rFonts w:ascii="Helvetica" w:eastAsia="Times New Roman" w:hAnsi="Helvetica" w:cs="Helvetica"/>
+          <w:color w:val="333333"/>
+          <w:sz w:val="21"/>
+          <w:szCs w:val="21"/>
+          <w:lang w:eastAsia="en-CA"/>
+        </w:rPr>
+        <w:t xml:space="preserve">. We will call this </w:t>
       </w:r>
       <w:proofErr w:type="spellStart"/>
       <w:r>
@@ -11137,8 +11157,8 @@
         </w:rPr>
         <w:drawing>
           <wp:inline distT="0" distB="0" distL="0" distR="0">
-            <wp:extent cx="6280150" cy="4278630"/>
-            <wp:effectExtent l="0" t="0" r="6350" b="7620"/>
+            <wp:extent cx="4770408" cy="3250051"/>
+            <wp:effectExtent l="0" t="0" r="0" b="7620"/>
             <wp:docPr id="1" name="Picture 1" descr="schematic"/>
             <wp:cNvGraphicFramePr>
               <a:graphicFrameLocks xmlns:a="http://schemas.openxmlformats.org/drawingml/2006/main" noChangeAspect="1"/>
@@ -11168,7 +11188,7 @@
                   <pic:spPr bwMode="auto">
                     <a:xfrm>
                       <a:off x="0" y="0"/>
-                      <a:ext cx="6280150" cy="4278630"/>
+                      <a:ext cx="4770499" cy="3250113"/>
                     </a:xfrm>
                     <a:prstGeom prst="rect">
                       <a:avLst/>
@@ -11327,7 +11347,6 @@
           <w:szCs w:val="21"/>
           <w:lang w:eastAsia="en-CA"/>
         </w:rPr>
-        <w:lastRenderedPageBreak/>
         <w:t>Finally, you can instantiate the server in the file </w:t>
       </w:r>
       <w:proofErr w:type="spellStart"/>
@@ -11560,6 +11579,7 @@
           <w:szCs w:val="21"/>
           <w:lang w:eastAsia="en-CA"/>
         </w:rPr>
+        <w:lastRenderedPageBreak/>
         <w:t>Create a </w:t>
       </w:r>
       <w:proofErr w:type="spellStart"/>
@@ -11974,7 +11994,7 @@
           <w:rPr>
             <w:noProof/>
           </w:rPr>
-          <w:t>2</w:t>
+          <w:t>9</w:t>
         </w:r>
         <w:r>
           <w:rPr>

</xml_diff>